<commit_message>
add biological calculation to main report, fix tsunami2 calculation
</commit_message>
<xml_diff>
--- a/biological defence/дз Голов (Автосохраненный) — подгон.docx
+++ b/biological defence/дз Голов (Автосохраненный) — подгон.docx
@@ -12057,14 +12057,7 @@
             <w:rFonts w:ascii="Cambria Math" w:hAnsi="Cambria Math" w:cs="Times New Roman"/>
             <w:szCs w:val="28"/>
           </w:rPr>
-          <m:t>=0</m:t>
-        </m:r>
-        <m:r>
-          <w:rPr>
-            <w:rFonts w:ascii="Cambria Math" w:hAnsi="Cambria Math" w:cs="Times New Roman"/>
-            <w:szCs w:val="28"/>
-          </w:rPr>
-          <m:t>.</m:t>
+          <m:t>=0.</m:t>
         </m:r>
       </m:oMath>
     </w:p>
@@ -16485,7 +16478,7 @@
                     <w:rFonts w:ascii="Cambria Math" w:hAnsi="Cambria Math" w:cs="Times New Roman"/>
                     <w:szCs w:val="28"/>
                   </w:rPr>
-                  <m:t>= 36,25</m:t>
+                  <m:t>= 36</m:t>
                 </m:r>
                 <m:r>
                   <w:rPr>
@@ -16635,13 +16628,6 @@
           <w:szCs w:val="28"/>
         </w:rPr>
         <w:t>36</w:t>
-      </w:r>
-      <w:r>
-        <w:rPr>
-          <w:rFonts w:cs="Times New Roman"/>
-          <w:szCs w:val="28"/>
-        </w:rPr>
-        <w:t>,25</w:t>
       </w:r>
       <w:r>
         <w:rPr>
@@ -24608,7 +24594,7 @@
           <v:shape id="_x0000_i1028" type="#_x0000_t75" style="width:11.4pt;height:18pt" o:ole="">
             <v:imagedata r:id="rId11" o:title=""/>
           </v:shape>
-          <o:OLEObject Type="Embed" ProgID="Equation.3" ShapeID="_x0000_i1028" DrawAspect="Content" ObjectID="_1584971851" r:id="rId12"/>
+          <o:OLEObject Type="Embed" ProgID="Equation.3" ShapeID="_x0000_i1028" DrawAspect="Content" ObjectID="_1584978951" r:id="rId12"/>
         </w:object>
       </w:r>
       <w:r>
@@ -33242,7 +33228,21 @@
             <w:rFonts w:ascii="Cambria Math" w:hAnsi="Cambria Math" w:cs="Times New Roman"/>
             <w:szCs w:val="28"/>
           </w:rPr>
-          <m:t>=136,7 см</m:t>
+          <m:t>=136</m:t>
+        </m:r>
+        <m:r>
+          <w:rPr>
+            <w:rFonts w:ascii="Cambria Math" w:hAnsi="Cambria Math" w:cs="Times New Roman"/>
+            <w:szCs w:val="28"/>
+          </w:rPr>
+          <m:t xml:space="preserve"> с</m:t>
+        </m:r>
+        <m:r>
+          <w:rPr>
+            <w:rFonts w:ascii="Cambria Math" w:hAnsi="Cambria Math" w:cs="Times New Roman"/>
+            <w:szCs w:val="28"/>
+          </w:rPr>
+          <m:t>м</m:t>
         </m:r>
       </m:oMath>
       <w:r>
@@ -33371,98 +33371,25 @@
       </w:pPr>
       <w:r>
         <w:rPr>
-          <w:rFonts w:cs="Times New Roman"/>
-          <w:szCs w:val="28"/>
-        </w:rPr>
-        <w:t xml:space="preserve">В домашнем задании был произведен </w:t>
-      </w:r>
-      <w:r>
-        <w:rPr>
-          <w:rFonts w:cs="Times New Roman"/>
-          <w:szCs w:val="28"/>
-        </w:rPr>
-        <w:t>расчет минимального размера слоя биологической защиты, состоящ</w:t>
-      </w:r>
-      <w:r>
-        <w:rPr>
-          <w:rFonts w:cs="Times New Roman"/>
-          <w:szCs w:val="28"/>
-        </w:rPr>
-        <w:t>его из бетона, обеспечивающего</w:t>
-      </w:r>
-      <w:r>
-        <w:rPr>
-          <w:rFonts w:cs="Times New Roman"/>
-          <w:szCs w:val="28"/>
-        </w:rPr>
-        <w:t xml:space="preserve"> за ним уровень, не превышающий предельно допустимой дозы облучения персонала при стационарном режиме работы ЯЭУ. Для этого были посчитаны</w:t>
-      </w:r>
-      <w:r>
-        <w:rPr>
-          <w:rFonts w:cs="Times New Roman"/>
-          <w:szCs w:val="28"/>
-        </w:rPr>
-        <w:t xml:space="preserve"> мощности эквивалентных доз</w:t>
-      </w:r>
-      <w:r>
-        <w:rPr>
-          <w:rFonts w:cs="Times New Roman"/>
-          <w:szCs w:val="28"/>
-        </w:rPr>
-        <w:t xml:space="preserve"> нейтронов и гамма-квантов за защитой реактора.</w:t>
-      </w:r>
-    </w:p>
-    <w:p>
-      <w:pPr>
-        <w:spacing w:before="120"/>
-        <w:ind w:firstLine="708"/>
-        <w:jc w:val="both"/>
-        <w:rPr>
-          <w:rFonts w:cs="Times New Roman"/>
-          <w:szCs w:val="28"/>
-        </w:rPr>
-      </w:pPr>
-      <w:r>
-        <w:rPr>
-          <w:rFonts w:cs="Times New Roman"/>
-          <w:szCs w:val="28"/>
-        </w:rPr>
-        <w:t xml:space="preserve">В результате проведенных расчетов была получена </w:t>
-      </w:r>
-      <w:r>
-        <w:rPr>
-          <w:rFonts w:cs="Times New Roman"/>
-          <w:szCs w:val="28"/>
-        </w:rPr>
-        <w:t>толщина бетонного слоя периферийной биологической защиты</w:t>
-      </w:r>
-      <w:r>
-        <w:rPr>
-          <w:rFonts w:cs="Times New Roman"/>
-          <w:szCs w:val="28"/>
-        </w:rPr>
-        <w:t xml:space="preserve">, которая будет обеспечивать уровень, не превышающий ПДД облучения персонала. Эта величина составила </w:t>
-      </w:r>
-      <w:r>
-        <w:rPr>
-          <w:rFonts w:cs="Times New Roman"/>
-          <w:szCs w:val="28"/>
+          <w:color w:val="000000"/>
+          <w:szCs w:val="28"/>
+        </w:rPr>
+        <w:t xml:space="preserve">Была рассчитана минимальная толщина бетонного слоя, которая обеспечивает за биологической защитой уровень, не превышающий предельно допустимой дозы облучения персонала при стационарном режиме работы проектируемой ядерной энергетической установки. Погрешность рассчитанной величины обусловлена погрешностями методов, использованных при ее вычислении. Рассчитанное значение толщины бетонного слоя равно </w:t>
+      </w:r>
+      <w:r>
+        <w:rPr>
+          <w:color w:val="000000"/>
+          <w:szCs w:val="28"/>
+          <w:lang w:val="en-US"/>
         </w:rPr>
         <w:t>136</w:t>
       </w:r>
       <w:r>
         <w:rPr>
-          <w:rFonts w:cs="Times New Roman"/>
-          <w:szCs w:val="28"/>
-        </w:rPr>
-        <w:t xml:space="preserve">,7 </w:t>
-      </w:r>
-      <w:r>
-        <w:rPr>
-          <w:rFonts w:cs="Times New Roman"/>
-          <w:szCs w:val="28"/>
-        </w:rPr>
-        <w:t>см.</w:t>
+          <w:color w:val="000000"/>
+          <w:szCs w:val="28"/>
+        </w:rPr>
+        <w:t xml:space="preserve"> см.</w:t>
       </w:r>
       <w:r>
         <w:rPr>
@@ -33781,7 +33708,7 @@
             <w:rPr>
               <w:noProof/>
             </w:rPr>
-            <w:t>20</w:t>
+            <w:t>19</w:t>
           </w:r>
         </w:fldSimple>
       </w:p>

</xml_diff>